<commit_message>
Mise à jour du README Word de la Bibliothèque Hybride
</commit_message>
<xml_diff>
--- a/README_BibliothequeHybride.docx
+++ b/README_BibliothequeHybride.docx
@@ -1,6 +1,6 @@
 
 <file path=word/document.xml><?xml version="1.0" encoding="utf-8"?>
-<w:document xmlns:wpc="http://schemas.microsoft.com/office/word/2010/wordprocessingCanvas" xmlns:cx="http://schemas.microsoft.com/office/drawing/2014/chartex" xmlns:cx1="http://schemas.microsoft.com/office/drawing/2015/9/8/chartex" xmlns:cx2="http://schemas.microsoft.com/office/drawing/2015/10/21/chartex" xmlns:cx3="http://schemas.microsoft.com/office/drawing/2016/5/9/chartex" xmlns:cx4="http://schemas.microsoft.com/office/drawing/2016/5/10/chartex" xmlns:cx5="http://schemas.microsoft.com/office/drawing/2016/5/11/chartex" xmlns:cx6="http://schemas.microsoft.com/office/drawing/2016/5/12/chartex" xmlns:cx7="http://schemas.microsoft.com/office/drawing/2016/5/13/chartex" xmlns:cx8="http://schemas.microsoft.com/office/drawing/2016/5/14/chartex" xmlns:mc="http://schemas.openxmlformats.org/markup-compatibility/2006" xmlns:aink="http://schemas.microsoft.com/office/drawing/2016/ink" xmlns:am3d="http://schemas.microsoft.com/office/drawing/2017/model3d" xmlns:o="urn:schemas-microsoft-com:office:office" xmlns:oel="http://schemas.microsoft.com/office/2019/extlst" xmlns:r="http://schemas.openxmlformats.org/officeDocument/2006/relationships" xmlns:m="http://schemas.openxmlformats.org/officeDocument/2006/math" xmlns:v="urn:schemas-microsoft-com:vml" xmlns:wp14="http://schemas.microsoft.com/office/word/2010/wordprocessingDrawing" xmlns:wp="http://schemas.openxmlformats.org/drawingml/2006/wordprocessingDrawing" xmlns:w10="urn:schemas-microsoft-com:office:word" xmlns:w="http://schemas.openxmlformats.org/wordprocessingml/2006/main" xmlns:w14="http://schemas.microsoft.com/office/word/2010/wordml" xmlns:w15="http://schemas.microsoft.com/office/word/2012/wordml" xmlns:w16cex="http://schemas.microsoft.com/office/word/2018/wordml/cex" xmlns:w16cid="http://schemas.microsoft.com/office/word/2016/wordml/cid" xmlns:w16="http://schemas.microsoft.com/office/word/2018/wordml" xmlns:w16sdtdh="http://schemas.microsoft.com/office/word/2020/wordml/sdtdatahash" xmlns:w16se="http://schemas.microsoft.com/office/word/2015/wordml/symex" xmlns:wpg="http://schemas.microsoft.com/office/word/2010/wordprocessingGroup" xmlns:wpi="http://schemas.microsoft.com/office/word/2010/wordprocessingInk" xmlns:wne="http://schemas.microsoft.com/office/word/2006/wordml" xmlns:wps="http://schemas.microsoft.com/office/word/2010/wordprocessingShape" mc:Ignorable="w14 w15 w16se w16cid w16 w16cex w16sdtdh wp14">
+<w:document xmlns:wpc="http://schemas.microsoft.com/office/word/2010/wordprocessingCanvas" xmlns:cx="http://schemas.microsoft.com/office/drawing/2014/chartex" xmlns:cx1="http://schemas.microsoft.com/office/drawing/2015/9/8/chartex" xmlns:mc="http://schemas.openxmlformats.org/markup-compatibility/2006" xmlns:o="urn:schemas-microsoft-com:office:office" xmlns:r="http://schemas.openxmlformats.org/officeDocument/2006/relationships" xmlns:m="http://schemas.openxmlformats.org/officeDocument/2006/math" xmlns:v="urn:schemas-microsoft-com:vml" xmlns:wp14="http://schemas.microsoft.com/office/word/2010/wordprocessingDrawing" xmlns:wp="http://schemas.openxmlformats.org/drawingml/2006/wordprocessingDrawing" xmlns:w10="urn:schemas-microsoft-com:office:word" xmlns:w="http://schemas.openxmlformats.org/wordprocessingml/2006/main" xmlns:w14="http://schemas.microsoft.com/office/word/2010/wordml" xmlns:w15="http://schemas.microsoft.com/office/word/2012/wordml" xmlns:w16se="http://schemas.microsoft.com/office/word/2015/wordml/symex" xmlns:wpg="http://schemas.microsoft.com/office/word/2010/wordprocessingGroup" xmlns:wpi="http://schemas.microsoft.com/office/word/2010/wordprocessingInk" xmlns:wne="http://schemas.microsoft.com/office/word/2006/wordml" xmlns:wps="http://schemas.microsoft.com/office/word/2010/wordprocessingShape" mc:Ignorable="w14 w15 w16se wp14">
   <w:body>
     <w:p>
       <w:pPr>
@@ -119,9 +119,8 @@
             <w14:round/>
           </w14:textOutline>
         </w:rPr>
-        <w:t xml:space="preserve"> </w:t>
+        <w:t xml:space="preserve"> (</w:t>
       </w:r>
-      <w:proofErr w:type="gramStart"/>
       <w:r>
         <w:rPr>
           <w:color w:val="4F81BD" w:themeColor="accent1"/>
@@ -139,7 +138,7 @@
             <w14:round/>
           </w14:textOutline>
         </w:rPr>
-        <w:t>(</w:t>
+        <w:t xml:space="preserve"> </w:t>
       </w:r>
       <w:r>
         <w:rPr>
@@ -158,7 +157,7 @@
             <w14:round/>
           </w14:textOutline>
         </w:rPr>
-        <w:t xml:space="preserve"> </w:t>
+        <w:t>N01220420191</w:t>
       </w:r>
       <w:r>
         <w:rPr>
@@ -177,9 +176,8 @@
             <w14:round/>
           </w14:textOutline>
         </w:rPr>
-        <w:t>N</w:t>
+        <w:t xml:space="preserve"> </w:t>
       </w:r>
-      <w:proofErr w:type="gramEnd"/>
       <w:r>
         <w:rPr>
           <w:color w:val="4F81BD" w:themeColor="accent1"/>
@@ -197,7 +195,7 @@
             <w14:round/>
           </w14:textOutline>
         </w:rPr>
-        <w:t>01220420191</w:t>
+        <w:t>)</w:t>
       </w:r>
       <w:r>
         <w:rPr>
@@ -216,7 +214,7 @@
             <w14:round/>
           </w14:textOutline>
         </w:rPr>
-        <w:t xml:space="preserve"> </w:t>
+        <w:t xml:space="preserve">   et   Thierno Sadou BAH</w:t>
       </w:r>
       <w:r>
         <w:rPr>
@@ -235,7 +233,7 @@
             <w14:round/>
           </w14:textOutline>
         </w:rPr>
-        <w:t>)</w:t>
+        <w:t xml:space="preserve"> ( </w:t>
       </w:r>
       <w:r>
         <w:rPr>
@@ -254,7 +252,7 @@
             <w14:round/>
           </w14:textOutline>
         </w:rPr>
-        <w:t xml:space="preserve">   et   Thierno Sadou BAH</w:t>
+        <w:t>N04347420</w:t>
       </w:r>
       <w:r>
         <w:rPr>
@@ -273,7 +271,7 @@
             <w14:round/>
           </w14:textOutline>
         </w:rPr>
-        <w:t xml:space="preserve"> ( </w:t>
+        <w:t>191</w:t>
       </w:r>
       <w:r>
         <w:rPr>
@@ -292,7 +290,7 @@
             <w14:round/>
           </w14:textOutline>
         </w:rPr>
-        <w:t>N0434742O191</w:t>
+        <w:t xml:space="preserve"> )</w:t>
       </w:r>
       <w:r>
         <w:rPr>
@@ -311,39 +309,28 @@
             <w14:round/>
           </w14:textOutline>
         </w:rPr>
-        <w:t xml:space="preserve"> )</w:t>
+        <w:t xml:space="preserve">   </w:t>
+      </w:r>
+      <w:bookmarkStart w:id="0" w:name="_GoBack"/>
+      <w:bookmarkEnd w:id="0"/>
+    </w:p>
+    <w:p>
+      <w:pPr>
+        <w:rPr>
+          <w:lang w:val="fr-SN"/>
+        </w:rPr>
+      </w:pPr>
+      <w:r>
+        <w:rPr>
+          <w:lang w:val="fr-SN"/>
+        </w:rPr>
+        <w:t xml:space="preserve">Ce projet est une application de gestion de bibliothèque hybride développée avec Spring Boot, </w:t>
       </w:r>
       <w:r>
         <w:rPr>
-          <w:color w:val="4F81BD" w:themeColor="accent1"/>
-          <w:sz w:val="44"/>
-          <w:szCs w:val="44"/>
-          <w:lang w:val="fr-SN"/>
-          <w14:shadow w14:blurRad="38100" w14:dist="25400" w14:dir="5400000" w14:sx="100000" w14:sy="100000" w14:kx="0" w14:ky="0" w14:algn="ctr">
-            <w14:srgbClr w14:val="6E747A">
-              <w14:alpha w14:val="57000"/>
-            </w14:srgbClr>
-          </w14:shadow>
-          <w14:textOutline w14:w="0" w14:cap="flat" w14:cmpd="sng" w14:algn="ctr">
-            <w14:noFill/>
-            <w14:prstDash w14:val="solid"/>
-            <w14:round/>
-          </w14:textOutline>
-        </w:rPr>
-        <w:t xml:space="preserve">   </w:t>
-      </w:r>
-    </w:p>
-    <w:p>
-      <w:pPr>
-        <w:rPr>
-          <w:lang w:val="fr-SN"/>
-        </w:rPr>
-      </w:pPr>
-      <w:r>
-        <w:rPr>
-          <w:lang w:val="fr-SN"/>
-        </w:rPr>
-        <w:t>Ce projet est une application de gestion de bibliothèque hybride développée avec Spring Boot, combinant :</w:t>
+          <w:lang w:val="fr-SN"/>
+        </w:rPr>
+        <w:t>combinant :</w:t>
       </w:r>
       <w:r>
         <w:rPr>
@@ -357,21 +344,7 @@
           <w:lang w:val="fr-SN"/>
         </w:rPr>
         <w:br/>
-        <w:t>- Un service SOAP simulant l'action du bibliothécaire (</w:t>
-      </w:r>
-      <w:proofErr w:type="spellStart"/>
-      <w:r>
-        <w:rPr>
-          <w:lang w:val="fr-SN"/>
-        </w:rPr>
-        <w:t>preterLivre</w:t>
-      </w:r>
-      <w:proofErr w:type="spellEnd"/>
-      <w:r>
-        <w:rPr>
-          <w:lang w:val="fr-SN"/>
-        </w:rPr>
-        <w:t>)</w:t>
+        <w:t>- Un service SOAP simulant l'action du bibliothécaire (preterLivre)</w:t>
       </w:r>
       <w:r>
         <w:rPr>
@@ -419,7 +392,13 @@
           <w:lang w:val="fr-SN"/>
         </w:rPr>
         <w:br/>
-        <w:t>- Réserver un livre</w:t>
+        <w:t>- R</w:t>
+      </w:r>
+      <w:r>
+        <w:rPr>
+          <w:lang w:val="fr-SN"/>
+        </w:rPr>
+        <w:t>éserver un livre</w:t>
       </w:r>
       <w:r>
         <w:rPr>
@@ -458,7 +437,7 @@
       <w:r>
         <w:rPr>
           <w:noProof/>
-          <w:lang w:val="fr-SN"/>
+          <w:lang w:val="fr-FR" w:eastAsia="fr-FR"/>
         </w:rPr>
         <w:drawing>
           <wp:inline distT="0" distB="0" distL="0" distR="0" wp14:anchorId="41C0F3E7" wp14:editId="2259CB46">
@@ -533,33 +512,8 @@
           <w:highlight w:val="yellow"/>
           <w:lang w:val="fr-SN"/>
         </w:rPr>
-        <w:t xml:space="preserve">lace dans le </w:t>
+        <w:t>lace dans le workspace eclipse</w:t>
       </w:r>
-      <w:proofErr w:type="spellStart"/>
-      <w:r>
-        <w:rPr>
-          <w:highlight w:val="yellow"/>
-          <w:lang w:val="fr-SN"/>
-        </w:rPr>
-        <w:t>workspace</w:t>
-      </w:r>
-      <w:proofErr w:type="spellEnd"/>
-      <w:r>
-        <w:rPr>
-          <w:highlight w:val="yellow"/>
-          <w:lang w:val="fr-SN"/>
-        </w:rPr>
-        <w:t xml:space="preserve"> </w:t>
-      </w:r>
-      <w:proofErr w:type="spellStart"/>
-      <w:r>
-        <w:rPr>
-          <w:highlight w:val="yellow"/>
-          <w:lang w:val="fr-SN"/>
-        </w:rPr>
-        <w:t>eclipse</w:t>
-      </w:r>
-      <w:proofErr w:type="spellEnd"/>
       <w:r>
         <w:rPr>
           <w:lang w:val="fr-SN"/>
@@ -583,7 +537,7 @@
       <w:r>
         <w:rPr>
           <w:noProof/>
-          <w:lang w:val="fr-SN"/>
+          <w:lang w:val="fr-FR" w:eastAsia="fr-FR"/>
         </w:rPr>
         <w:drawing>
           <wp:inline distT="0" distB="0" distL="0" distR="0" wp14:anchorId="4512A233" wp14:editId="79A2EF56">
@@ -658,55 +612,7 @@
           <w:highlight w:val="yellow"/>
           <w:lang w:val="fr-SN"/>
         </w:rPr>
-        <w:t>On le place dans document car son chemin d’</w:t>
-      </w:r>
-      <w:proofErr w:type="spellStart"/>
-      <w:r>
-        <w:rPr>
-          <w:highlight w:val="yellow"/>
-          <w:lang w:val="fr-SN"/>
-        </w:rPr>
-        <w:t>acces</w:t>
-      </w:r>
-      <w:proofErr w:type="spellEnd"/>
-      <w:r>
-        <w:rPr>
-          <w:highlight w:val="yellow"/>
-          <w:lang w:val="fr-SN"/>
-        </w:rPr>
-        <w:t xml:space="preserve"> servira </w:t>
-      </w:r>
-      <w:proofErr w:type="spellStart"/>
-      <w:r>
-        <w:rPr>
-          <w:highlight w:val="yellow"/>
-          <w:lang w:val="fr-SN"/>
-        </w:rPr>
-        <w:t>plutard</w:t>
-      </w:r>
-      <w:proofErr w:type="spellEnd"/>
-      <w:r>
-        <w:rPr>
-          <w:highlight w:val="yellow"/>
-          <w:lang w:val="fr-SN"/>
-        </w:rPr>
-        <w:t xml:space="preserve"> pour l’</w:t>
-      </w:r>
-      <w:proofErr w:type="spellStart"/>
-      <w:r>
-        <w:rPr>
-          <w:highlight w:val="yellow"/>
-          <w:lang w:val="fr-SN"/>
-        </w:rPr>
-        <w:t>execution</w:t>
-      </w:r>
-      <w:proofErr w:type="spellEnd"/>
-      <w:r>
-        <w:rPr>
-          <w:highlight w:val="yellow"/>
-          <w:lang w:val="fr-SN"/>
-        </w:rPr>
-        <w:t xml:space="preserve"> dans l’invite de commande</w:t>
+        <w:t>On le place dans document car son chemin d’acces servira plutard pour l’execution dans l’invite de commande</w:t>
       </w:r>
     </w:p>
     <w:p>
@@ -775,16 +681,8 @@
           <w:lang w:val="fr-SN"/>
         </w:rPr>
         <w:br/>
-        <w:t xml:space="preserve">- Dépendances clés : Spring Web, Spring Data JPA, Spring WS, H2 </w:t>
+        <w:t>- Dépendances clés : Spring Web, Spring Data JPA, Spring WS, H2 Database</w:t>
       </w:r>
-      <w:proofErr w:type="spellStart"/>
-      <w:r>
-        <w:rPr>
-          <w:lang w:val="fr-SN"/>
-        </w:rPr>
-        <w:t>Database</w:t>
-      </w:r>
-      <w:proofErr w:type="spellEnd"/>
     </w:p>
     <w:p>
       <w:pPr>
@@ -816,16 +714,8 @@
         <w:rPr>
           <w:lang w:val="fr-SN"/>
         </w:rPr>
-        <w:t xml:space="preserve">Eclipse IDE for Enterprise Java and Web </w:t>
+        <w:t>Eclipse IDE for Enterprise Java and Web Developers</w:t>
       </w:r>
-      <w:proofErr w:type="spellStart"/>
-      <w:r>
-        <w:rPr>
-          <w:lang w:val="fr-SN"/>
-        </w:rPr>
-        <w:t>Developers</w:t>
-      </w:r>
-      <w:proofErr w:type="spellEnd"/>
       <w:r>
         <w:rPr>
           <w:lang w:val="fr-SN"/>
@@ -885,77 +775,27 @@
           <w:lang w:val="fr-SN"/>
         </w:rPr>
         <w:br/>
-        <w:t xml:space="preserve">- JDBC URL : </w:t>
-      </w:r>
-      <w:proofErr w:type="gramStart"/>
-      <w:r>
-        <w:rPr>
-          <w:lang w:val="fr-SN"/>
-        </w:rPr>
-        <w:t>jdbc:</w:t>
-      </w:r>
-      <w:proofErr w:type="gramEnd"/>
-      <w:r>
-        <w:rPr>
-          <w:lang w:val="fr-SN"/>
-        </w:rPr>
-        <w:t>h2:mem:biblio</w:t>
+        <w:t>- JDBC URL : jdbc:h2:me</w:t>
       </w:r>
       <w:r>
         <w:rPr>
           <w:lang w:val="fr-SN"/>
         </w:rPr>
-        <w:br/>
-        <w:t xml:space="preserve">- </w:t>
-      </w:r>
-      <w:proofErr w:type="spellStart"/>
-      <w:r>
-        <w:rPr>
-          <w:lang w:val="fr-SN"/>
-        </w:rPr>
-        <w:t>Username</w:t>
-      </w:r>
-      <w:proofErr w:type="spellEnd"/>
-      <w:r>
-        <w:rPr>
-          <w:lang w:val="fr-SN"/>
-        </w:rPr>
-        <w:t xml:space="preserve"> : sa</w:t>
+        <w:t>m:biblio</w:t>
       </w:r>
       <w:r>
         <w:rPr>
           <w:lang w:val="fr-SN"/>
         </w:rPr>
         <w:br/>
-        <w:t xml:space="preserve">- </w:t>
+        <w:t>- Username : sa</w:t>
       </w:r>
-      <w:proofErr w:type="spellStart"/>
       <w:r>
         <w:rPr>
           <w:lang w:val="fr-SN"/>
         </w:rPr>
-        <w:t>Password</w:t>
-      </w:r>
-      <w:proofErr w:type="spellEnd"/>
-      <w:r>
-        <w:rPr>
-          <w:lang w:val="fr-SN"/>
-        </w:rPr>
-        <w:t xml:space="preserve"> : (laisser </w:t>
-      </w:r>
-      <w:proofErr w:type="spellStart"/>
-      <w:r>
-        <w:rPr>
-          <w:lang w:val="fr-SN"/>
-        </w:rPr>
-        <w:t>vide</w:t>
-      </w:r>
-      <w:proofErr w:type="spellEnd"/>
-      <w:r>
-        <w:rPr>
-          <w:lang w:val="fr-SN"/>
-        </w:rPr>
-        <w:t>)</w:t>
+        <w:br/>
+        <w:t>- Password : (laisser vide)</w:t>
       </w:r>
     </w:p>
     <w:p>
@@ -1076,36 +916,12 @@
     </w:p>
     <w:p>
       <w:r>
-        <w:t xml:space="preserve">('Spring Boot </w:t>
-      </w:r>
-      <w:proofErr w:type="spellStart"/>
-      <w:r>
-        <w:t>en</w:t>
-      </w:r>
-      <w:proofErr w:type="spellEnd"/>
-      <w:r>
-        <w:t xml:space="preserve"> pratique', '</w:t>
-      </w:r>
-      <w:proofErr w:type="spellStart"/>
-      <w:r>
-        <w:t>Khadidia</w:t>
-      </w:r>
-      <w:proofErr w:type="spellEnd"/>
-      <w:r>
-        <w:t xml:space="preserve"> Sy', true),</w:t>
+        <w:t>('Spring Boot en pratique', 'Khadidia Sy', true),</w:t>
       </w:r>
     </w:p>
     <w:p>
       <w:r>
-        <w:t xml:space="preserve">('Java Moderne', 'Amadou </w:t>
-      </w:r>
-      <w:proofErr w:type="spellStart"/>
-      <w:r>
-        <w:t>Tidiane</w:t>
-      </w:r>
-      <w:proofErr w:type="spellEnd"/>
-      <w:r>
-        <w:t>', true),</w:t>
+        <w:t>('Java Moderne', 'Amadou Tidiane', true),</w:t>
       </w:r>
     </w:p>
     <w:p>
@@ -1115,28 +931,12 @@
     </w:p>
     <w:p>
       <w:r>
-        <w:t xml:space="preserve">('Hibernate </w:t>
-      </w:r>
-      <w:proofErr w:type="spellStart"/>
-      <w:r>
-        <w:t>avancé</w:t>
-      </w:r>
-      <w:proofErr w:type="spellEnd"/>
-      <w:r>
-        <w:t>', 'Gavin King', true),</w:t>
+        <w:t>('Hibernate avancé', 'Gavin King', true),</w:t>
       </w:r>
     </w:p>
     <w:p>
       <w:r>
-        <w:t xml:space="preserve">('API REST </w:t>
-      </w:r>
-      <w:proofErr w:type="spellStart"/>
-      <w:r>
-        <w:t>simplifiée</w:t>
-      </w:r>
-      <w:proofErr w:type="spellEnd"/>
-      <w:r>
-        <w:t>', 'Ada Lovelace', true),</w:t>
+        <w:t>('API REST simplifiée', 'Ada Lovelace', true),</w:t>
       </w:r>
     </w:p>
     <w:p>
@@ -1149,49 +949,7 @@
         <w:rPr>
           <w:lang w:val="fr-SN"/>
         </w:rPr>
-        <w:t>('</w:t>
-      </w:r>
-      <w:proofErr w:type="spellStart"/>
-      <w:r>
-        <w:rPr>
-          <w:lang w:val="fr-SN"/>
-        </w:rPr>
-        <w:t>React</w:t>
-      </w:r>
-      <w:proofErr w:type="spellEnd"/>
-      <w:r>
-        <w:rPr>
-          <w:lang w:val="fr-SN"/>
-        </w:rPr>
-        <w:t xml:space="preserve"> pour les Nuls', 'Dan </w:t>
-      </w:r>
-      <w:proofErr w:type="spellStart"/>
-      <w:r>
-        <w:rPr>
-          <w:lang w:val="fr-SN"/>
-        </w:rPr>
-        <w:t>Abramov</w:t>
-      </w:r>
-      <w:proofErr w:type="spellEnd"/>
-      <w:r>
-        <w:rPr>
-          <w:lang w:val="fr-SN"/>
-        </w:rPr>
-        <w:t xml:space="preserve">', </w:t>
-      </w:r>
-      <w:proofErr w:type="spellStart"/>
-      <w:r>
-        <w:rPr>
-          <w:lang w:val="fr-SN"/>
-        </w:rPr>
-        <w:t>true</w:t>
-      </w:r>
-      <w:proofErr w:type="spellEnd"/>
-      <w:r>
-        <w:rPr>
-          <w:lang w:val="fr-SN"/>
-        </w:rPr>
-        <w:t>)</w:t>
+        <w:t>('React pour les Nuls', 'Dan Abramov', true)</w:t>
       </w:r>
       <w:r>
         <w:rPr>
@@ -1202,23 +960,7 @@
     </w:p>
     <w:p>
       <w:r>
-        <w:t>('</w:t>
-      </w:r>
-      <w:proofErr w:type="spellStart"/>
-      <w:r>
-        <w:t>Ux</w:t>
-      </w:r>
-      <w:proofErr w:type="spellEnd"/>
-      <w:r>
-        <w:t xml:space="preserve"> design', '</w:t>
-      </w:r>
-      <w:proofErr w:type="spellStart"/>
-      <w:r>
-        <w:t>Thierno</w:t>
-      </w:r>
-      <w:proofErr w:type="spellEnd"/>
-      <w:r>
-        <w:t xml:space="preserve"> Sadou BAH', true);</w:t>
+        <w:t>('Ux design', 'Thierno Sadou BAH', true);</w:t>
       </w:r>
     </w:p>
     <w:p>
@@ -1284,61 +1026,19 @@
         <w:rPr>
           <w:lang w:val="fr-SN"/>
         </w:rPr>
-        <w:t xml:space="preserve">DELETE FROM livre WHERE id = </w:t>
-      </w:r>
-      <w:proofErr w:type="gramStart"/>
-      <w:r>
-        <w:rPr>
-          <w:lang w:val="fr-SN"/>
-        </w:rPr>
-        <w:t>1;</w:t>
+        <w:t>DELETE FROM livre WHERE id = 1;</w:t>
       </w:r>
       <w:r>
         <w:rPr>
           <w:lang w:val="fr-SN"/>
         </w:rPr>
-        <w:t xml:space="preserve">   </w:t>
-      </w:r>
-      <w:proofErr w:type="gramEnd"/>
-      <w:r>
-        <w:rPr>
-          <w:lang w:val="fr-SN"/>
-        </w:rPr>
-        <w:t xml:space="preserve">   </w:t>
+        <w:t xml:space="preserve">      </w:t>
       </w:r>
       <w:r>
         <w:rPr>
           <w:lang w:val="fr-SN"/>
         </w:rPr>
-        <w:t xml:space="preserve"> </w:t>
-      </w:r>
-      <w:proofErr w:type="spellStart"/>
-      <w:r>
-        <w:rPr>
-          <w:lang w:val="fr-SN"/>
-        </w:rPr>
-        <w:t>l’id</w:t>
-      </w:r>
-      <w:proofErr w:type="spellEnd"/>
-      <w:r>
-        <w:rPr>
-          <w:lang w:val="fr-SN"/>
-        </w:rPr>
-        <w:t xml:space="preserve"> </w:t>
-      </w:r>
-      <w:proofErr w:type="spellStart"/>
-      <w:r>
-        <w:rPr>
-          <w:lang w:val="fr-SN"/>
-        </w:rPr>
-        <w:t>dependra</w:t>
-      </w:r>
-      <w:proofErr w:type="spellEnd"/>
-      <w:r>
-        <w:rPr>
-          <w:lang w:val="fr-SN"/>
-        </w:rPr>
-        <w:t xml:space="preserve"> du livre a su</w:t>
+        <w:t xml:space="preserve"> l’id dependra du livre a su</w:t>
       </w:r>
       <w:r>
         <w:rPr>
@@ -1405,55 +1105,19 @@
         <w:rPr>
           <w:lang w:val="fr-SN"/>
         </w:rPr>
-        <w:t xml:space="preserve">UPDATE livre SET disponible = false WHERE id = </w:t>
-      </w:r>
-      <w:proofErr w:type="gramStart"/>
-      <w:r>
-        <w:rPr>
-          <w:lang w:val="fr-SN"/>
-        </w:rPr>
-        <w:t>1;</w:t>
+        <w:t>UPDATE livre SET disponible = false WHERE id = 1;</w:t>
       </w:r>
       <w:r>
         <w:rPr>
           <w:lang w:val="fr-SN"/>
         </w:rPr>
-        <w:t xml:space="preserve">   </w:t>
+        <w:t xml:space="preserve">      </w:t>
       </w:r>
-      <w:proofErr w:type="gramEnd"/>
       <w:r>
         <w:rPr>
           <w:lang w:val="fr-SN"/>
         </w:rPr>
-        <w:t xml:space="preserve">   </w:t>
-      </w:r>
-      <w:proofErr w:type="spellStart"/>
-      <w:r>
-        <w:rPr>
-          <w:lang w:val="fr-SN"/>
-        </w:rPr>
-        <w:t>l’id</w:t>
-      </w:r>
-      <w:proofErr w:type="spellEnd"/>
-      <w:r>
-        <w:rPr>
-          <w:lang w:val="fr-SN"/>
-        </w:rPr>
-        <w:t xml:space="preserve"> </w:t>
-      </w:r>
-      <w:proofErr w:type="spellStart"/>
-      <w:r>
-        <w:rPr>
-          <w:lang w:val="fr-SN"/>
-        </w:rPr>
-        <w:t>dependra</w:t>
-      </w:r>
-      <w:proofErr w:type="spellEnd"/>
-      <w:r>
-        <w:rPr>
-          <w:lang w:val="fr-SN"/>
-        </w:rPr>
-        <w:t xml:space="preserve"> du livre a</w:t>
+        <w:t>l’id dependra du livre a</w:t>
       </w:r>
       <w:r>
         <w:rPr>
@@ -1501,9 +1165,8 @@
             <w14:round/>
           </w14:textOutline>
         </w:rPr>
-        <w:t xml:space="preserve">Annuler une </w:t>
+        <w:t>Annuler une reservation</w:t>
       </w:r>
-      <w:proofErr w:type="spellStart"/>
       <w:r>
         <w:rPr>
           <w:color w:val="4F81BD" w:themeColor="accent1"/>
@@ -1519,9 +1182,8 @@
             <w14:round/>
           </w14:textOutline>
         </w:rPr>
-        <w:t>reservation</w:t>
+        <w:t xml:space="preserve"> ou rendre disponible</w:t>
       </w:r>
-      <w:proofErr w:type="spellEnd"/>
       <w:r>
         <w:rPr>
           <w:color w:val="4F81BD" w:themeColor="accent1"/>
@@ -1537,9 +1199,38 @@
             <w14:round/>
           </w14:textOutline>
         </w:rPr>
-        <w:t xml:space="preserve"> ou rendre disponible</w:t>
+        <w:t> :</w:t>
+      </w:r>
+    </w:p>
+    <w:p>
+      <w:pPr>
+        <w:rPr>
+          <w:b/>
+          <w:bCs/>
+          <w:lang w:val="fr-SN"/>
+        </w:rPr>
+      </w:pPr>
+      <w:r>
+        <w:rPr>
+          <w:lang w:val="fr-SN"/>
+        </w:rPr>
+        <w:t xml:space="preserve">UPDATE livre SET disponible = true WHERE id = 1;    </w:t>
       </w:r>
       <w:r>
+        <w:rPr>
+          <w:lang w:val="fr-SN"/>
+        </w:rPr>
+        <w:t>l’id dependra du livr</w:t>
+      </w:r>
+      <w:r>
+        <w:rPr>
+          <w:lang w:val="fr-SN"/>
+        </w:rPr>
+        <w:t>e</w:t>
+      </w:r>
+    </w:p>
+    <w:p>
+      <w:pPr>
         <w:rPr>
           <w:color w:val="4F81BD" w:themeColor="accent1"/>
           <w:lang w:val="fr-SN"/>
@@ -1554,88 +1245,8 @@
             <w14:round/>
           </w14:textOutline>
         </w:rPr>
-        <w:t> :</w:t>
-      </w:r>
-    </w:p>
-    <w:p>
-      <w:pPr>
-        <w:rPr>
-          <w:b/>
-          <w:bCs/>
-          <w:lang w:val="fr-SN"/>
-        </w:rPr>
       </w:pPr>
       <w:r>
-        <w:rPr>
-          <w:lang w:val="fr-SN"/>
-        </w:rPr>
-        <w:t xml:space="preserve">UPDATE livre SET disponible = </w:t>
-      </w:r>
-      <w:proofErr w:type="spellStart"/>
-      <w:r>
-        <w:rPr>
-          <w:lang w:val="fr-SN"/>
-        </w:rPr>
-        <w:t>true</w:t>
-      </w:r>
-      <w:proofErr w:type="spellEnd"/>
-      <w:r>
-        <w:rPr>
-          <w:lang w:val="fr-SN"/>
-        </w:rPr>
-        <w:t xml:space="preserve"> WHERE id = </w:t>
-      </w:r>
-      <w:proofErr w:type="gramStart"/>
-      <w:r>
-        <w:rPr>
-          <w:lang w:val="fr-SN"/>
-        </w:rPr>
-        <w:t xml:space="preserve">1;   </w:t>
-      </w:r>
-      <w:proofErr w:type="gramEnd"/>
-      <w:r>
-        <w:rPr>
-          <w:lang w:val="fr-SN"/>
-        </w:rPr>
-        <w:t xml:space="preserve"> </w:t>
-      </w:r>
-      <w:proofErr w:type="spellStart"/>
-      <w:r>
-        <w:rPr>
-          <w:lang w:val="fr-SN"/>
-        </w:rPr>
-        <w:t>l’id</w:t>
-      </w:r>
-      <w:proofErr w:type="spellEnd"/>
-      <w:r>
-        <w:rPr>
-          <w:lang w:val="fr-SN"/>
-        </w:rPr>
-        <w:t xml:space="preserve"> </w:t>
-      </w:r>
-      <w:proofErr w:type="spellStart"/>
-      <w:r>
-        <w:rPr>
-          <w:lang w:val="fr-SN"/>
-        </w:rPr>
-        <w:t>dependra</w:t>
-      </w:r>
-      <w:proofErr w:type="spellEnd"/>
-      <w:r>
-        <w:rPr>
-          <w:lang w:val="fr-SN"/>
-        </w:rPr>
-        <w:t xml:space="preserve"> du livr</w:t>
-      </w:r>
-      <w:r>
-        <w:rPr>
-          <w:lang w:val="fr-SN"/>
-        </w:rPr>
-        <w:t>e</w:t>
-      </w:r>
-    </w:p>
-    <w:p>
-      <w:pPr>
         <w:rPr>
           <w:color w:val="4F81BD" w:themeColor="accent1"/>
           <w:lang w:val="fr-SN"/>
@@ -1650,22 +1261,6 @@
             <w14:round/>
           </w14:textOutline>
         </w:rPr>
-      </w:pPr>
-      <w:r>
-        <w:rPr>
-          <w:color w:val="4F81BD" w:themeColor="accent1"/>
-          <w:lang w:val="fr-SN"/>
-          <w14:shadow w14:blurRad="38100" w14:dist="25400" w14:dir="5400000" w14:sx="100000" w14:sy="100000" w14:kx="0" w14:ky="0" w14:algn="ctr">
-            <w14:srgbClr w14:val="6E747A">
-              <w14:alpha w14:val="57000"/>
-            </w14:srgbClr>
-          </w14:shadow>
-          <w14:textOutline w14:w="0" w14:cap="flat" w14:cmpd="sng" w14:algn="ctr">
-            <w14:noFill/>
-            <w14:prstDash w14:val="solid"/>
-            <w14:round/>
-          </w14:textOutline>
-        </w:rPr>
         <w:t>Pour l’interface Graphique :</w:t>
       </w:r>
     </w:p>
@@ -1693,9 +1288,15 @@
           <w:highlight w:val="yellow"/>
           <w:lang w:val="fr-SN"/>
         </w:rPr>
-        <w:t xml:space="preserve"> le chemin d’</w:t>
+        <w:t xml:space="preserve"> le chemin d’acces du dossier</w:t>
       </w:r>
-      <w:proofErr w:type="spellStart"/>
+      <w:r>
+        <w:rPr>
+          <w:highlight w:val="yellow"/>
+          <w:lang w:val="fr-SN"/>
+        </w:rPr>
+        <w:t xml:space="preserve"> </w:t>
+      </w:r>
       <w:r>
         <w:rPr>
           <w:b/>
@@ -1703,87 +1304,23 @@
           <w:highlight w:val="yellow"/>
           <w:lang w:val="fr-SN"/>
         </w:rPr>
-        <w:t>acces</w:t>
+        <w:t>frontend_bibliotheque</w:t>
       </w:r>
-      <w:proofErr w:type="spellEnd"/>
       <w:r>
         <w:rPr>
           <w:b/>
           <w:bCs/>
-          <w:highlight w:val="yellow"/>
-          <w:lang w:val="fr-SN"/>
-        </w:rPr>
-        <w:t xml:space="preserve"> du dossier</w:t>
+          <w:lang w:val="fr-SN"/>
+        </w:rPr>
+        <w:t xml:space="preserve"> ( pour </w:t>
       </w:r>
       <w:r>
         <w:rPr>
-          <w:highlight w:val="yellow"/>
-          <w:lang w:val="fr-SN"/>
-        </w:rPr>
-        <w:t xml:space="preserve"> </w:t>
-      </w:r>
-      <w:proofErr w:type="spellStart"/>
-      <w:r>
-        <w:rPr>
           <w:b/>
           <w:bCs/>
-          <w:highlight w:val="yellow"/>
-          <w:lang w:val="fr-SN"/>
-        </w:rPr>
-        <w:t>frontend_bibliotheque</w:t>
-      </w:r>
-      <w:proofErr w:type="spellEnd"/>
-      <w:r>
-        <w:rPr>
-          <w:b/>
-          <w:bCs/>
-          <w:lang w:val="fr-SN"/>
-        </w:rPr>
-        <w:t xml:space="preserve"> </w:t>
-      </w:r>
-      <w:proofErr w:type="gramStart"/>
-      <w:r>
-        <w:rPr>
-          <w:b/>
-          <w:bCs/>
-          <w:lang w:val="fr-SN"/>
-        </w:rPr>
-        <w:t>( pour</w:t>
-      </w:r>
-      <w:proofErr w:type="gramEnd"/>
-      <w:r>
-        <w:rPr>
-          <w:b/>
-          <w:bCs/>
-          <w:lang w:val="fr-SN"/>
-        </w:rPr>
-        <w:t xml:space="preserve"> </w:t>
-      </w:r>
-      <w:r>
-        <w:rPr>
-          <w:b/>
-          <w:bCs/>
-          <w:lang w:val="fr-SN"/>
-        </w:rPr>
-        <w:t>ma part le chemin d’</w:t>
-      </w:r>
-      <w:proofErr w:type="spellStart"/>
-      <w:r>
-        <w:rPr>
-          <w:b/>
-          <w:bCs/>
-          <w:lang w:val="fr-SN"/>
-        </w:rPr>
-        <w:t>acces</w:t>
-      </w:r>
-      <w:proofErr w:type="spellEnd"/>
-      <w:r>
-        <w:rPr>
-          <w:b/>
-          <w:bCs/>
-          <w:lang w:val="fr-SN"/>
-        </w:rPr>
-        <w:t xml:space="preserve"> est celui-ci dessous</w:t>
+          <w:lang w:val="fr-SN"/>
+        </w:rPr>
+        <w:t>ma part le chemin d’acces est celui-ci dessous</w:t>
       </w:r>
       <w:r>
         <w:rPr>
@@ -1800,21 +1337,12 @@
           <w:lang w:val="fr-SN"/>
         </w:rPr>
       </w:pPr>
-      <w:proofErr w:type="gramStart"/>
       <w:r>
         <w:rPr>
           <w:highlight w:val="green"/>
           <w:lang w:val="fr-SN"/>
         </w:rPr>
-        <w:t>cd</w:t>
-      </w:r>
-      <w:proofErr w:type="gramEnd"/>
-      <w:r>
-        <w:rPr>
-          <w:highlight w:val="green"/>
-          <w:lang w:val="fr-SN"/>
-        </w:rPr>
-        <w:t xml:space="preserve"> C:\Users\diop1\OneDrive\Documents\frontend_bibliotheque\frontend</w:t>
+        <w:t>cd C:\Users\diop1\OneDrive\Documents\frontend_bibliotheque\frontend</w:t>
       </w:r>
     </w:p>
     <w:p>
@@ -1823,21 +1351,11 @@
           <w:lang w:val="fr-SN"/>
         </w:rPr>
       </w:pPr>
-      <w:proofErr w:type="spellStart"/>
-      <w:proofErr w:type="gramStart"/>
       <w:r>
         <w:rPr>
           <w:lang w:val="fr-SN"/>
         </w:rPr>
-        <w:t>npm</w:t>
-      </w:r>
-      <w:proofErr w:type="spellEnd"/>
-      <w:proofErr w:type="gramEnd"/>
-      <w:r>
-        <w:rPr>
-          <w:lang w:val="fr-SN"/>
-        </w:rPr>
-        <w:t xml:space="preserve"> run dev</w:t>
+        <w:t>npm run dev</w:t>
       </w:r>
     </w:p>
     <w:p>
@@ -1855,19 +1373,8 @@
           <w:highlight w:val="yellow"/>
           <w:lang w:val="fr-SN"/>
         </w:rPr>
-        <w:t xml:space="preserve">Sur le </w:t>
+        <w:t>Sur le navigatuer</w:t>
       </w:r>
-      <w:proofErr w:type="spellStart"/>
-      <w:r>
-        <w:rPr>
-          <w:b/>
-          <w:bCs/>
-          <w:highlight w:val="yellow"/>
-          <w:lang w:val="fr-SN"/>
-        </w:rPr>
-        <w:t>navigatuer</w:t>
-      </w:r>
-      <w:proofErr w:type="spellEnd"/>
       <w:r>
         <w:rPr>
           <w:b/>
@@ -1901,19 +1408,11 @@
           <w:lang w:val="fr-SN"/>
         </w:rPr>
       </w:pPr>
-      <w:proofErr w:type="gramStart"/>
       <w:r>
         <w:rPr>
           <w:lang w:val="fr-SN"/>
         </w:rPr>
-        <w:t>localhost:</w:t>
-      </w:r>
-      <w:proofErr w:type="gramEnd"/>
-      <w:r>
-        <w:rPr>
-          <w:lang w:val="fr-SN"/>
-        </w:rPr>
-        <w:t>3000</w:t>
+        <w:t>localhost:3000</w:t>
       </w:r>
     </w:p>
     <w:p>
@@ -2117,7 +1616,6 @@
           <w:lang w:val="fr-SN"/>
         </w:rPr>
       </w:pPr>
-      <w:proofErr w:type="gramStart"/>
       <w:r>
         <w:rPr>
           <w:bCs/>
@@ -2170,7 +1668,6 @@
         </w:rPr>
         <w:t>http://localhost:8181/livres/4</w:t>
       </w:r>
-      <w:proofErr w:type="gramEnd"/>
     </w:p>
     <w:p>
       <w:pPr>
@@ -2627,10 +2124,11 @@
             <w14:round/>
           </w14:textOutline>
         </w:rPr>
-        <w:t xml:space="preserve">  "</w:t>
+        <w:t xml:space="preserve">  "userId": "Tidiane",</w:t>
       </w:r>
-      <w:proofErr w:type="spellStart"/>
-      <w:r>
+    </w:p>
+    <w:p>
+      <w:pPr>
         <w:rPr>
           <w:bCs/>
           <w:color w:val="000000" w:themeColor="text1"/>
@@ -2646,10 +2144,7 @@
             <w14:round/>
           </w14:textOutline>
         </w:rPr>
-        <w:t>userId</w:t>
-      </w:r>
-      <w:proofErr w:type="spellEnd"/>
-      <w:proofErr w:type="gramStart"/>
+      </w:pPr>
       <w:r>
         <w:rPr>
           <w:bCs/>
@@ -2666,9 +2161,8 @@
             <w14:round/>
           </w14:textOutline>
         </w:rPr>
-        <w:t>":</w:t>
+        <w:t xml:space="preserve">  </w:t>
       </w:r>
-      <w:proofErr w:type="gramEnd"/>
       <w:r>
         <w:rPr>
           <w:bCs/>
@@ -2685,7 +2179,7 @@
             <w14:round/>
           </w14:textOutline>
         </w:rPr>
-        <w:t xml:space="preserve"> "Tidiane",</w:t>
+        <w:t>"livreId": 4,</w:t>
       </w:r>
     </w:p>
     <w:p>
@@ -2722,9 +2216,11 @@
             <w14:round/>
           </w14:textOutline>
         </w:rPr>
-        <w:t xml:space="preserve">  </w:t>
+        <w:t xml:space="preserve">  "dateDebut": "2025-06-28",</w:t>
       </w:r>
-      <w:r>
+    </w:p>
+    <w:p>
+      <w:pPr>
         <w:rPr>
           <w:bCs/>
           <w:color w:val="000000" w:themeColor="text1"/>
@@ -2740,9 +2236,7 @@
             <w14:round/>
           </w14:textOutline>
         </w:rPr>
-        <w:t>"</w:t>
-      </w:r>
-      <w:proofErr w:type="spellStart"/>
+      </w:pPr>
       <w:r>
         <w:rPr>
           <w:bCs/>
@@ -2759,236 +2253,7 @@
             <w14:round/>
           </w14:textOutline>
         </w:rPr>
-        <w:t>livreId</w:t>
-      </w:r>
-      <w:proofErr w:type="spellEnd"/>
-      <w:proofErr w:type="gramStart"/>
-      <w:r>
-        <w:rPr>
-          <w:bCs/>
-          <w:color w:val="000000" w:themeColor="text1"/>
-          <w:lang w:val="fr-SN"/>
-          <w14:shadow w14:blurRad="38100" w14:dist="19050" w14:dir="2700000" w14:sx="100000" w14:sy="100000" w14:kx="0" w14:ky="0" w14:algn="tl">
-            <w14:schemeClr w14:val="dk1">
-              <w14:alpha w14:val="60000"/>
-            </w14:schemeClr>
-          </w14:shadow>
-          <w14:textOutline w14:w="0" w14:cap="flat" w14:cmpd="sng" w14:algn="ctr">
-            <w14:noFill/>
-            <w14:prstDash w14:val="solid"/>
-            <w14:round/>
-          </w14:textOutline>
-        </w:rPr>
-        <w:t>":</w:t>
-      </w:r>
-      <w:proofErr w:type="gramEnd"/>
-      <w:r>
-        <w:rPr>
-          <w:bCs/>
-          <w:color w:val="000000" w:themeColor="text1"/>
-          <w:lang w:val="fr-SN"/>
-          <w14:shadow w14:blurRad="38100" w14:dist="19050" w14:dir="2700000" w14:sx="100000" w14:sy="100000" w14:kx="0" w14:ky="0" w14:algn="tl">
-            <w14:schemeClr w14:val="dk1">
-              <w14:alpha w14:val="60000"/>
-            </w14:schemeClr>
-          </w14:shadow>
-          <w14:textOutline w14:w="0" w14:cap="flat" w14:cmpd="sng" w14:algn="ctr">
-            <w14:noFill/>
-            <w14:prstDash w14:val="solid"/>
-            <w14:round/>
-          </w14:textOutline>
-        </w:rPr>
-        <w:t xml:space="preserve"> 4,</w:t>
-      </w:r>
-    </w:p>
-    <w:p>
-      <w:pPr>
-        <w:rPr>
-          <w:bCs/>
-          <w:color w:val="000000" w:themeColor="text1"/>
-          <w:lang w:val="fr-SN"/>
-          <w14:shadow w14:blurRad="38100" w14:dist="19050" w14:dir="2700000" w14:sx="100000" w14:sy="100000" w14:kx="0" w14:ky="0" w14:algn="tl">
-            <w14:schemeClr w14:val="dk1">
-              <w14:alpha w14:val="60000"/>
-            </w14:schemeClr>
-          </w14:shadow>
-          <w14:textOutline w14:w="0" w14:cap="flat" w14:cmpd="sng" w14:algn="ctr">
-            <w14:noFill/>
-            <w14:prstDash w14:val="solid"/>
-            <w14:round/>
-          </w14:textOutline>
-        </w:rPr>
-      </w:pPr>
-      <w:r>
-        <w:rPr>
-          <w:bCs/>
-          <w:color w:val="000000" w:themeColor="text1"/>
-          <w:lang w:val="fr-SN"/>
-          <w14:shadow w14:blurRad="38100" w14:dist="19050" w14:dir="2700000" w14:sx="100000" w14:sy="100000" w14:kx="0" w14:ky="0" w14:algn="tl">
-            <w14:schemeClr w14:val="dk1">
-              <w14:alpha w14:val="60000"/>
-            </w14:schemeClr>
-          </w14:shadow>
-          <w14:textOutline w14:w="0" w14:cap="flat" w14:cmpd="sng" w14:algn="ctr">
-            <w14:noFill/>
-            <w14:prstDash w14:val="solid"/>
-            <w14:round/>
-          </w14:textOutline>
-        </w:rPr>
-        <w:t xml:space="preserve">  "</w:t>
-      </w:r>
-      <w:proofErr w:type="spellStart"/>
-      <w:r>
-        <w:rPr>
-          <w:bCs/>
-          <w:color w:val="000000" w:themeColor="text1"/>
-          <w:lang w:val="fr-SN"/>
-          <w14:shadow w14:blurRad="38100" w14:dist="19050" w14:dir="2700000" w14:sx="100000" w14:sy="100000" w14:kx="0" w14:ky="0" w14:algn="tl">
-            <w14:schemeClr w14:val="dk1">
-              <w14:alpha w14:val="60000"/>
-            </w14:schemeClr>
-          </w14:shadow>
-          <w14:textOutline w14:w="0" w14:cap="flat" w14:cmpd="sng" w14:algn="ctr">
-            <w14:noFill/>
-            <w14:prstDash w14:val="solid"/>
-            <w14:round/>
-          </w14:textOutline>
-        </w:rPr>
-        <w:t>dateDebut</w:t>
-      </w:r>
-      <w:proofErr w:type="spellEnd"/>
-      <w:proofErr w:type="gramStart"/>
-      <w:r>
-        <w:rPr>
-          <w:bCs/>
-          <w:color w:val="000000" w:themeColor="text1"/>
-          <w:lang w:val="fr-SN"/>
-          <w14:shadow w14:blurRad="38100" w14:dist="19050" w14:dir="2700000" w14:sx="100000" w14:sy="100000" w14:kx="0" w14:ky="0" w14:algn="tl">
-            <w14:schemeClr w14:val="dk1">
-              <w14:alpha w14:val="60000"/>
-            </w14:schemeClr>
-          </w14:shadow>
-          <w14:textOutline w14:w="0" w14:cap="flat" w14:cmpd="sng" w14:algn="ctr">
-            <w14:noFill/>
-            <w14:prstDash w14:val="solid"/>
-            <w14:round/>
-          </w14:textOutline>
-        </w:rPr>
-        <w:t>":</w:t>
-      </w:r>
-      <w:proofErr w:type="gramEnd"/>
-      <w:r>
-        <w:rPr>
-          <w:bCs/>
-          <w:color w:val="000000" w:themeColor="text1"/>
-          <w:lang w:val="fr-SN"/>
-          <w14:shadow w14:blurRad="38100" w14:dist="19050" w14:dir="2700000" w14:sx="100000" w14:sy="100000" w14:kx="0" w14:ky="0" w14:algn="tl">
-            <w14:schemeClr w14:val="dk1">
-              <w14:alpha w14:val="60000"/>
-            </w14:schemeClr>
-          </w14:shadow>
-          <w14:textOutline w14:w="0" w14:cap="flat" w14:cmpd="sng" w14:algn="ctr">
-            <w14:noFill/>
-            <w14:prstDash w14:val="solid"/>
-            <w14:round/>
-          </w14:textOutline>
-        </w:rPr>
-        <w:t xml:space="preserve"> "2025-06-28",</w:t>
-      </w:r>
-    </w:p>
-    <w:p>
-      <w:pPr>
-        <w:rPr>
-          <w:bCs/>
-          <w:color w:val="000000" w:themeColor="text1"/>
-          <w:lang w:val="fr-SN"/>
-          <w14:shadow w14:blurRad="38100" w14:dist="19050" w14:dir="2700000" w14:sx="100000" w14:sy="100000" w14:kx="0" w14:ky="0" w14:algn="tl">
-            <w14:schemeClr w14:val="dk1">
-              <w14:alpha w14:val="60000"/>
-            </w14:schemeClr>
-          </w14:shadow>
-          <w14:textOutline w14:w="0" w14:cap="flat" w14:cmpd="sng" w14:algn="ctr">
-            <w14:noFill/>
-            <w14:prstDash w14:val="solid"/>
-            <w14:round/>
-          </w14:textOutline>
-        </w:rPr>
-      </w:pPr>
-      <w:r>
-        <w:rPr>
-          <w:bCs/>
-          <w:color w:val="000000" w:themeColor="text1"/>
-          <w:lang w:val="fr-SN"/>
-          <w14:shadow w14:blurRad="38100" w14:dist="19050" w14:dir="2700000" w14:sx="100000" w14:sy="100000" w14:kx="0" w14:ky="0" w14:algn="tl">
-            <w14:schemeClr w14:val="dk1">
-              <w14:alpha w14:val="60000"/>
-            </w14:schemeClr>
-          </w14:shadow>
-          <w14:textOutline w14:w="0" w14:cap="flat" w14:cmpd="sng" w14:algn="ctr">
-            <w14:noFill/>
-            <w14:prstDash w14:val="solid"/>
-            <w14:round/>
-          </w14:textOutline>
-        </w:rPr>
-        <w:t xml:space="preserve">  "</w:t>
-      </w:r>
-      <w:proofErr w:type="spellStart"/>
-      <w:r>
-        <w:rPr>
-          <w:bCs/>
-          <w:color w:val="000000" w:themeColor="text1"/>
-          <w:lang w:val="fr-SN"/>
-          <w14:shadow w14:blurRad="38100" w14:dist="19050" w14:dir="2700000" w14:sx="100000" w14:sy="100000" w14:kx="0" w14:ky="0" w14:algn="tl">
-            <w14:schemeClr w14:val="dk1">
-              <w14:alpha w14:val="60000"/>
-            </w14:schemeClr>
-          </w14:shadow>
-          <w14:textOutline w14:w="0" w14:cap="flat" w14:cmpd="sng" w14:algn="ctr">
-            <w14:noFill/>
-            <w14:prstDash w14:val="solid"/>
-            <w14:round/>
-          </w14:textOutline>
-        </w:rPr>
-        <w:t>dateFin</w:t>
-      </w:r>
-      <w:proofErr w:type="spellEnd"/>
-      <w:proofErr w:type="gramStart"/>
-      <w:r>
-        <w:rPr>
-          <w:bCs/>
-          <w:color w:val="000000" w:themeColor="text1"/>
-          <w:lang w:val="fr-SN"/>
-          <w14:shadow w14:blurRad="38100" w14:dist="19050" w14:dir="2700000" w14:sx="100000" w14:sy="100000" w14:kx="0" w14:ky="0" w14:algn="tl">
-            <w14:schemeClr w14:val="dk1">
-              <w14:alpha w14:val="60000"/>
-            </w14:schemeClr>
-          </w14:shadow>
-          <w14:textOutline w14:w="0" w14:cap="flat" w14:cmpd="sng" w14:algn="ctr">
-            <w14:noFill/>
-            <w14:prstDash w14:val="solid"/>
-            <w14:round/>
-          </w14:textOutline>
-        </w:rPr>
-        <w:t>":</w:t>
-      </w:r>
-      <w:proofErr w:type="gramEnd"/>
-      <w:r>
-        <w:rPr>
-          <w:bCs/>
-          <w:color w:val="000000" w:themeColor="text1"/>
-          <w:lang w:val="fr-SN"/>
-          <w14:shadow w14:blurRad="38100" w14:dist="19050" w14:dir="2700000" w14:sx="100000" w14:sy="100000" w14:kx="0" w14:ky="0" w14:algn="tl">
-            <w14:schemeClr w14:val="dk1">
-              <w14:alpha w14:val="60000"/>
-            </w14:schemeClr>
-          </w14:shadow>
-          <w14:textOutline w14:w="0" w14:cap="flat" w14:cmpd="sng" w14:algn="ctr">
-            <w14:noFill/>
-            <w14:prstDash w14:val="solid"/>
-            <w14:round/>
-          </w14:textOutline>
-        </w:rPr>
-        <w:t xml:space="preserve"> "2025-07-07"</w:t>
+        <w:t xml:space="preserve">  "dateFin": "2025-07-07"</w:t>
       </w:r>
     </w:p>
     <w:p>
@@ -3293,10 +2558,11 @@
             <w14:round/>
           </w14:textOutline>
         </w:rPr>
-        <w:t xml:space="preserve">  "id</w:t>
+        <w:t xml:space="preserve">  "id": 4,</w:t>
       </w:r>
-      <w:proofErr w:type="gramStart"/>
-      <w:r>
+    </w:p>
+    <w:p>
+      <w:pPr>
         <w:rPr>
           <w:bCs/>
           <w:color w:val="000000" w:themeColor="text1"/>
@@ -3312,9 +2578,7 @@
             <w14:round/>
           </w14:textOutline>
         </w:rPr>
-        <w:t>":</w:t>
-      </w:r>
-      <w:proofErr w:type="gramEnd"/>
+      </w:pPr>
       <w:r>
         <w:rPr>
           <w:bCs/>
@@ -3331,11 +2595,9 @@
             <w14:round/>
           </w14:textOutline>
         </w:rPr>
-        <w:t xml:space="preserve"> 4,</w:t>
+        <w:t xml:space="preserve">  "titre": "Hibernate avancé </w:t>
       </w:r>
-    </w:p>
-    <w:p>
-      <w:pPr>
+      <w:r>
         <w:rPr>
           <w:bCs/>
           <w:color w:val="000000" w:themeColor="text1"/>
@@ -3351,7 +2613,8 @@
             <w14:round/>
           </w14:textOutline>
         </w:rPr>
-      </w:pPr>
+        <w:t>–</w:t>
+      </w:r>
       <w:r>
         <w:rPr>
           <w:bCs/>
@@ -3368,9 +2631,8 @@
             <w14:round/>
           </w14:textOutline>
         </w:rPr>
-        <w:t xml:space="preserve">  "titre</w:t>
+        <w:t xml:space="preserve"> </w:t>
       </w:r>
-      <w:proofErr w:type="gramStart"/>
       <w:r>
         <w:rPr>
           <w:bCs/>
@@ -3387,9 +2649,8 @@
             <w14:round/>
           </w14:textOutline>
         </w:rPr>
-        <w:t>":</w:t>
+        <w:t>la modification</w:t>
       </w:r>
-      <w:proofErr w:type="gramEnd"/>
       <w:r>
         <w:rPr>
           <w:bCs/>
@@ -3406,9 +2667,11 @@
             <w14:round/>
           </w14:textOutline>
         </w:rPr>
-        <w:t xml:space="preserve"> "Hibernate avancé </w:t>
+        <w:t>",</w:t>
       </w:r>
-      <w:r>
+    </w:p>
+    <w:p>
+      <w:pPr>
         <w:rPr>
           <w:bCs/>
           <w:color w:val="000000" w:themeColor="text1"/>
@@ -3424,8 +2687,7 @@
             <w14:round/>
           </w14:textOutline>
         </w:rPr>
-        <w:t>–</w:t>
-      </w:r>
+      </w:pPr>
       <w:r>
         <w:rPr>
           <w:bCs/>
@@ -3442,9 +2704,11 @@
             <w14:round/>
           </w14:textOutline>
         </w:rPr>
-        <w:t xml:space="preserve"> </w:t>
+        <w:t xml:space="preserve">  "auteur": "Gavin King",</w:t>
       </w:r>
-      <w:r>
+    </w:p>
+    <w:p>
+      <w:pPr>
         <w:rPr>
           <w:bCs/>
           <w:color w:val="000000" w:themeColor="text1"/>
@@ -3460,8 +2724,7 @@
             <w14:round/>
           </w14:textOutline>
         </w:rPr>
-        <w:t>la modification</w:t>
-      </w:r>
+      </w:pPr>
       <w:r>
         <w:rPr>
           <w:bCs/>
@@ -3478,157 +2741,7 @@
             <w14:round/>
           </w14:textOutline>
         </w:rPr>
-        <w:t>",</w:t>
-      </w:r>
-    </w:p>
-    <w:p>
-      <w:pPr>
-        <w:rPr>
-          <w:bCs/>
-          <w:color w:val="000000" w:themeColor="text1"/>
-          <w:lang w:val="fr-SN"/>
-          <w14:shadow w14:blurRad="38100" w14:dist="19050" w14:dir="2700000" w14:sx="100000" w14:sy="100000" w14:kx="0" w14:ky="0" w14:algn="tl">
-            <w14:schemeClr w14:val="dk1">
-              <w14:alpha w14:val="60000"/>
-            </w14:schemeClr>
-          </w14:shadow>
-          <w14:textOutline w14:w="0" w14:cap="flat" w14:cmpd="sng" w14:algn="ctr">
-            <w14:noFill/>
-            <w14:prstDash w14:val="solid"/>
-            <w14:round/>
-          </w14:textOutline>
-        </w:rPr>
-      </w:pPr>
-      <w:r>
-        <w:rPr>
-          <w:bCs/>
-          <w:color w:val="000000" w:themeColor="text1"/>
-          <w:lang w:val="fr-SN"/>
-          <w14:shadow w14:blurRad="38100" w14:dist="19050" w14:dir="2700000" w14:sx="100000" w14:sy="100000" w14:kx="0" w14:ky="0" w14:algn="tl">
-            <w14:schemeClr w14:val="dk1">
-              <w14:alpha w14:val="60000"/>
-            </w14:schemeClr>
-          </w14:shadow>
-          <w14:textOutline w14:w="0" w14:cap="flat" w14:cmpd="sng" w14:algn="ctr">
-            <w14:noFill/>
-            <w14:prstDash w14:val="solid"/>
-            <w14:round/>
-          </w14:textOutline>
-        </w:rPr>
-        <w:t xml:space="preserve">  "auteur</w:t>
-      </w:r>
-      <w:proofErr w:type="gramStart"/>
-      <w:r>
-        <w:rPr>
-          <w:bCs/>
-          <w:color w:val="000000" w:themeColor="text1"/>
-          <w:lang w:val="fr-SN"/>
-          <w14:shadow w14:blurRad="38100" w14:dist="19050" w14:dir="2700000" w14:sx="100000" w14:sy="100000" w14:kx="0" w14:ky="0" w14:algn="tl">
-            <w14:schemeClr w14:val="dk1">
-              <w14:alpha w14:val="60000"/>
-            </w14:schemeClr>
-          </w14:shadow>
-          <w14:textOutline w14:w="0" w14:cap="flat" w14:cmpd="sng" w14:algn="ctr">
-            <w14:noFill/>
-            <w14:prstDash w14:val="solid"/>
-            <w14:round/>
-          </w14:textOutline>
-        </w:rPr>
-        <w:t>":</w:t>
-      </w:r>
-      <w:proofErr w:type="gramEnd"/>
-      <w:r>
-        <w:rPr>
-          <w:bCs/>
-          <w:color w:val="000000" w:themeColor="text1"/>
-          <w:lang w:val="fr-SN"/>
-          <w14:shadow w14:blurRad="38100" w14:dist="19050" w14:dir="2700000" w14:sx="100000" w14:sy="100000" w14:kx="0" w14:ky="0" w14:algn="tl">
-            <w14:schemeClr w14:val="dk1">
-              <w14:alpha w14:val="60000"/>
-            </w14:schemeClr>
-          </w14:shadow>
-          <w14:textOutline w14:w="0" w14:cap="flat" w14:cmpd="sng" w14:algn="ctr">
-            <w14:noFill/>
-            <w14:prstDash w14:val="solid"/>
-            <w14:round/>
-          </w14:textOutline>
-        </w:rPr>
-        <w:t xml:space="preserve"> "Gavin King",</w:t>
-      </w:r>
-    </w:p>
-    <w:p>
-      <w:pPr>
-        <w:rPr>
-          <w:bCs/>
-          <w:color w:val="000000" w:themeColor="text1"/>
-          <w:lang w:val="fr-SN"/>
-          <w14:shadow w14:blurRad="38100" w14:dist="19050" w14:dir="2700000" w14:sx="100000" w14:sy="100000" w14:kx="0" w14:ky="0" w14:algn="tl">
-            <w14:schemeClr w14:val="dk1">
-              <w14:alpha w14:val="60000"/>
-            </w14:schemeClr>
-          </w14:shadow>
-          <w14:textOutline w14:w="0" w14:cap="flat" w14:cmpd="sng" w14:algn="ctr">
-            <w14:noFill/>
-            <w14:prstDash w14:val="solid"/>
-            <w14:round/>
-          </w14:textOutline>
-        </w:rPr>
-      </w:pPr>
-      <w:r>
-        <w:rPr>
-          <w:bCs/>
-          <w:color w:val="000000" w:themeColor="text1"/>
-          <w:lang w:val="fr-SN"/>
-          <w14:shadow w14:blurRad="38100" w14:dist="19050" w14:dir="2700000" w14:sx="100000" w14:sy="100000" w14:kx="0" w14:ky="0" w14:algn="tl">
-            <w14:schemeClr w14:val="dk1">
-              <w14:alpha w14:val="60000"/>
-            </w14:schemeClr>
-          </w14:shadow>
-          <w14:textOutline w14:w="0" w14:cap="flat" w14:cmpd="sng" w14:algn="ctr">
-            <w14:noFill/>
-            <w14:prstDash w14:val="solid"/>
-            <w14:round/>
-          </w14:textOutline>
-        </w:rPr>
-        <w:t xml:space="preserve">  "disponible</w:t>
-      </w:r>
-      <w:proofErr w:type="gramStart"/>
-      <w:r>
-        <w:rPr>
-          <w:bCs/>
-          <w:color w:val="000000" w:themeColor="text1"/>
-          <w:lang w:val="fr-SN"/>
-          <w14:shadow w14:blurRad="38100" w14:dist="19050" w14:dir="2700000" w14:sx="100000" w14:sy="100000" w14:kx="0" w14:ky="0" w14:algn="tl">
-            <w14:schemeClr w14:val="dk1">
-              <w14:alpha w14:val="60000"/>
-            </w14:schemeClr>
-          </w14:shadow>
-          <w14:textOutline w14:w="0" w14:cap="flat" w14:cmpd="sng" w14:algn="ctr">
-            <w14:noFill/>
-            <w14:prstDash w14:val="solid"/>
-            <w14:round/>
-          </w14:textOutline>
-        </w:rPr>
-        <w:t>":</w:t>
-      </w:r>
-      <w:proofErr w:type="gramEnd"/>
-      <w:r>
-        <w:rPr>
-          <w:bCs/>
-          <w:color w:val="000000" w:themeColor="text1"/>
-          <w:lang w:val="fr-SN"/>
-          <w14:shadow w14:blurRad="38100" w14:dist="19050" w14:dir="2700000" w14:sx="100000" w14:sy="100000" w14:kx="0" w14:ky="0" w14:algn="tl">
-            <w14:schemeClr w14:val="dk1">
-              <w14:alpha w14:val="60000"/>
-            </w14:schemeClr>
-          </w14:shadow>
-          <w14:textOutline w14:w="0" w14:cap="flat" w14:cmpd="sng" w14:algn="ctr">
-            <w14:noFill/>
-            <w14:prstDash w14:val="solid"/>
-            <w14:round/>
-          </w14:textOutline>
-        </w:rPr>
-        <w:t xml:space="preserve"> false</w:t>
+        <w:t xml:space="preserve">  "disponible": false</w:t>
       </w:r>
     </w:p>
     <w:p>
@@ -3878,7 +2991,7 @@
 </file>
 
 <file path=word/numbering.xml><?xml version="1.0" encoding="utf-8"?>
-<w:numbering xmlns:wpc="http://schemas.microsoft.com/office/word/2010/wordprocessingCanvas" xmlns:cx="http://schemas.microsoft.com/office/drawing/2014/chartex" xmlns:cx1="http://schemas.microsoft.com/office/drawing/2015/9/8/chartex" xmlns:cx2="http://schemas.microsoft.com/office/drawing/2015/10/21/chartex" xmlns:cx3="http://schemas.microsoft.com/office/drawing/2016/5/9/chartex" xmlns:cx4="http://schemas.microsoft.com/office/drawing/2016/5/10/chartex" xmlns:cx5="http://schemas.microsoft.com/office/drawing/2016/5/11/chartex" xmlns:cx6="http://schemas.microsoft.com/office/drawing/2016/5/12/chartex" xmlns:cx7="http://schemas.microsoft.com/office/drawing/2016/5/13/chartex" xmlns:cx8="http://schemas.microsoft.com/office/drawing/2016/5/14/chartex" xmlns:mc="http://schemas.openxmlformats.org/markup-compatibility/2006" xmlns:aink="http://schemas.microsoft.com/office/drawing/2016/ink" xmlns:am3d="http://schemas.microsoft.com/office/drawing/2017/model3d" xmlns:o="urn:schemas-microsoft-com:office:office" xmlns:oel="http://schemas.microsoft.com/office/2019/extlst" xmlns:r="http://schemas.openxmlformats.org/officeDocument/2006/relationships" xmlns:m="http://schemas.openxmlformats.org/officeDocument/2006/math" xmlns:v="urn:schemas-microsoft-com:vml" xmlns:wp14="http://schemas.microsoft.com/office/word/2010/wordprocessingDrawing" xmlns:wp="http://schemas.openxmlformats.org/drawingml/2006/wordprocessingDrawing" xmlns:w10="urn:schemas-microsoft-com:office:word" xmlns:w="http://schemas.openxmlformats.org/wordprocessingml/2006/main" xmlns:w14="http://schemas.microsoft.com/office/word/2010/wordml" xmlns:w15="http://schemas.microsoft.com/office/word/2012/wordml" xmlns:w16cex="http://schemas.microsoft.com/office/word/2018/wordml/cex" xmlns:w16cid="http://schemas.microsoft.com/office/word/2016/wordml/cid" xmlns:w16="http://schemas.microsoft.com/office/word/2018/wordml" xmlns:w16sdtdh="http://schemas.microsoft.com/office/word/2020/wordml/sdtdatahash" xmlns:w16se="http://schemas.microsoft.com/office/word/2015/wordml/symex" xmlns:wpg="http://schemas.microsoft.com/office/word/2010/wordprocessingGroup" xmlns:wpi="http://schemas.microsoft.com/office/word/2010/wordprocessingInk" xmlns:wne="http://schemas.microsoft.com/office/word/2006/wordml" xmlns:wps="http://schemas.microsoft.com/office/word/2010/wordprocessingShape" mc:Ignorable="w14 w15 w16se w16cid w16 w16cex w16sdtdh wp14">
+<w:numbering xmlns:wpc="http://schemas.microsoft.com/office/word/2010/wordprocessingCanvas" xmlns:cx="http://schemas.microsoft.com/office/drawing/2014/chartex" xmlns:cx1="http://schemas.microsoft.com/office/drawing/2015/9/8/chartex" xmlns:mc="http://schemas.openxmlformats.org/markup-compatibility/2006" xmlns:o="urn:schemas-microsoft-com:office:office" xmlns:r="http://schemas.openxmlformats.org/officeDocument/2006/relationships" xmlns:m="http://schemas.openxmlformats.org/officeDocument/2006/math" xmlns:v="urn:schemas-microsoft-com:vml" xmlns:wp14="http://schemas.microsoft.com/office/word/2010/wordprocessingDrawing" xmlns:wp="http://schemas.openxmlformats.org/drawingml/2006/wordprocessingDrawing" xmlns:w10="urn:schemas-microsoft-com:office:word" xmlns:w="http://schemas.openxmlformats.org/wordprocessingml/2006/main" xmlns:w14="http://schemas.microsoft.com/office/word/2010/wordml" xmlns:w15="http://schemas.microsoft.com/office/word/2012/wordml" xmlns:w16se="http://schemas.microsoft.com/office/word/2015/wordml/symex" xmlns:wpg="http://schemas.microsoft.com/office/word/2010/wordprocessingGroup" xmlns:wpi="http://schemas.microsoft.com/office/word/2010/wordprocessingInk" xmlns:wne="http://schemas.microsoft.com/office/word/2006/wordml" xmlns:wps="http://schemas.microsoft.com/office/word/2010/wordprocessingShape" mc:Ignorable="w14 w15 w16se wp14">
   <w:abstractNum w:abstractNumId="0" w15:restartNumberingAfterBreak="0">
     <w:nsid w:val="FFFFFF7C"/>
     <w:multiLevelType w:val="singleLevel"/>
@@ -4995,65 +4108,65 @@
       </w:pPr>
     </w:lvl>
   </w:abstractNum>
-  <w:num w:numId="1" w16cid:durableId="1399016842">
+  <w:num w:numId="1">
     <w:abstractNumId w:val="8"/>
   </w:num>
-  <w:num w:numId="2" w16cid:durableId="1819227336">
+  <w:num w:numId="2">
     <w:abstractNumId w:val="6"/>
   </w:num>
-  <w:num w:numId="3" w16cid:durableId="610432780">
+  <w:num w:numId="3">
     <w:abstractNumId w:val="5"/>
   </w:num>
-  <w:num w:numId="4" w16cid:durableId="1461679521">
+  <w:num w:numId="4">
     <w:abstractNumId w:val="4"/>
   </w:num>
-  <w:num w:numId="5" w16cid:durableId="1079594582">
+  <w:num w:numId="5">
     <w:abstractNumId w:val="7"/>
   </w:num>
-  <w:num w:numId="6" w16cid:durableId="1178346026">
+  <w:num w:numId="6">
     <w:abstractNumId w:val="3"/>
   </w:num>
-  <w:num w:numId="7" w16cid:durableId="1809858088">
+  <w:num w:numId="7">
     <w:abstractNumId w:val="2"/>
   </w:num>
-  <w:num w:numId="8" w16cid:durableId="459419705">
+  <w:num w:numId="8">
     <w:abstractNumId w:val="1"/>
   </w:num>
-  <w:num w:numId="9" w16cid:durableId="2091344219">
+  <w:num w:numId="9">
     <w:abstractNumId w:val="0"/>
   </w:num>
-  <w:num w:numId="10" w16cid:durableId="967201506">
+  <w:num w:numId="10">
     <w:abstractNumId w:val="16"/>
   </w:num>
-  <w:num w:numId="11" w16cid:durableId="742222508">
+  <w:num w:numId="11">
     <w:abstractNumId w:val="10"/>
   </w:num>
-  <w:num w:numId="12" w16cid:durableId="674308607">
+  <w:num w:numId="12">
     <w:abstractNumId w:val="15"/>
   </w:num>
-  <w:num w:numId="13" w16cid:durableId="284384611">
+  <w:num w:numId="13">
     <w:abstractNumId w:val="17"/>
   </w:num>
-  <w:num w:numId="14" w16cid:durableId="1984194326">
+  <w:num w:numId="14">
     <w:abstractNumId w:val="12"/>
   </w:num>
-  <w:num w:numId="15" w16cid:durableId="1729497506">
+  <w:num w:numId="15">
     <w:abstractNumId w:val="11"/>
   </w:num>
-  <w:num w:numId="16" w16cid:durableId="268389946">
+  <w:num w:numId="16">
     <w:abstractNumId w:val="13"/>
   </w:num>
-  <w:num w:numId="17" w16cid:durableId="2132626510">
+  <w:num w:numId="17">
     <w:abstractNumId w:val="9"/>
   </w:num>
-  <w:num w:numId="18" w16cid:durableId="102238684">
+  <w:num w:numId="18">
     <w:abstractNumId w:val="14"/>
   </w:num>
 </w:numbering>
 </file>
 
 <file path=word/styles.xml><?xml version="1.0" encoding="utf-8"?>
-<w:styles xmlns:mc="http://schemas.openxmlformats.org/markup-compatibility/2006" xmlns:r="http://schemas.openxmlformats.org/officeDocument/2006/relationships" xmlns:w="http://schemas.openxmlformats.org/wordprocessingml/2006/main" xmlns:w14="http://schemas.microsoft.com/office/word/2010/wordml" xmlns:w15="http://schemas.microsoft.com/office/word/2012/wordml" xmlns:w16cex="http://schemas.microsoft.com/office/word/2018/wordml/cex" xmlns:w16cid="http://schemas.microsoft.com/office/word/2016/wordml/cid" xmlns:w16="http://schemas.microsoft.com/office/word/2018/wordml" xmlns:w16sdtdh="http://schemas.microsoft.com/office/word/2020/wordml/sdtdatahash" xmlns:w16se="http://schemas.microsoft.com/office/word/2015/wordml/symex" mc:Ignorable="w14 w15 w16se w16cid w16 w16cex w16sdtdh">
+<w:styles xmlns:mc="http://schemas.openxmlformats.org/markup-compatibility/2006" xmlns:r="http://schemas.openxmlformats.org/officeDocument/2006/relationships" xmlns:w="http://schemas.openxmlformats.org/wordprocessingml/2006/main" xmlns:w14="http://schemas.microsoft.com/office/word/2010/wordml" xmlns:w15="http://schemas.microsoft.com/office/word/2012/wordml" xmlns:w16se="http://schemas.microsoft.com/office/word/2015/wordml/symex" mc:Ignorable="w14 w15 w16se">
   <w:docDefaults>
     <w:rPrDefault>
       <w:rPr>
@@ -5069,7 +4182,7 @@
       </w:pPr>
     </w:pPrDefault>
   </w:docDefaults>
-  <w:latentStyles w:defLockedState="0" w:defUIPriority="99" w:defSemiHidden="0" w:defUnhideWhenUsed="0" w:defQFormat="0" w:count="376">
+  <w:latentStyles w:defLockedState="0" w:defUIPriority="99" w:defSemiHidden="0" w:defUnhideWhenUsed="0" w:defQFormat="0" w:count="371">
     <w:lsdException w:name="Normal" w:uiPriority="0" w:qFormat="1"/>
     <w:lsdException w:name="heading 1" w:uiPriority="9" w:qFormat="1"/>
     <w:lsdException w:name="heading 2" w:semiHidden="1" w:uiPriority="9" w:unhideWhenUsed="1" w:qFormat="1"/>
@@ -5432,11 +4545,6 @@
     <w:lsdException w:name="List Table 5 Dark Accent 6" w:uiPriority="50"/>
     <w:lsdException w:name="List Table 6 Colorful Accent 6" w:uiPriority="51"/>
     <w:lsdException w:name="List Table 7 Colorful Accent 6" w:uiPriority="52"/>
-    <w:lsdException w:name="Mention" w:semiHidden="1" w:unhideWhenUsed="1"/>
-    <w:lsdException w:name="Smart Hyperlink" w:semiHidden="1" w:unhideWhenUsed="1"/>
-    <w:lsdException w:name="Hashtag" w:semiHidden="1" w:unhideWhenUsed="1"/>
-    <w:lsdException w:name="Unresolved Mention" w:semiHidden="1" w:unhideWhenUsed="1"/>
-    <w:lsdException w:name="Smart Link" w:semiHidden="1" w:unhideWhenUsed="1"/>
   </w:latentStyles>
   <w:style w:type="paragraph" w:default="1" w:styleId="Normal">
     <w:name w:val="Normal"/>
@@ -6299,7 +5407,7 @@
       <w:color w:val="4F81BD" w:themeColor="accent1"/>
     </w:rPr>
   </w:style>
-  <w:style w:type="character" w:styleId="Accentuationlgre">
+  <w:style w:type="character" w:styleId="Emphaseple">
     <w:name w:val="Subtle Emphasis"/>
     <w:basedOn w:val="Policepardfaut"/>
     <w:uiPriority w:val="19"/>
@@ -6311,7 +5419,7 @@
       <w:color w:val="808080" w:themeColor="text1" w:themeTint="7F"/>
     </w:rPr>
   </w:style>
-  <w:style w:type="character" w:styleId="Accentuationintense">
+  <w:style w:type="character" w:styleId="Emphaseintense">
     <w:name w:val="Intense Emphasis"/>
     <w:basedOn w:val="Policepardfaut"/>
     <w:uiPriority w:val="21"/>
@@ -6325,7 +5433,7 @@
       <w:color w:val="4F81BD" w:themeColor="accent1"/>
     </w:rPr>
   </w:style>
-  <w:style w:type="character" w:styleId="Rfrencelgre">
+  <w:style w:type="character" w:styleId="Rfrenceple">
     <w:name w:val="Subtle Reference"/>
     <w:basedOn w:val="Policepardfaut"/>
     <w:uiPriority w:val="31"/>
@@ -16443,7 +15551,7 @@
       <w:u w:val="single"/>
     </w:rPr>
   </w:style>
-  <w:style w:type="character" w:styleId="Mentionnonrsolue">
+  <w:style w:type="character" w:customStyle="1" w:styleId="UnresolvedMention">
     <w:name w:val="Unresolved Mention"/>
     <w:basedOn w:val="Policepardfaut"/>
     <w:uiPriority w:val="99"/>
@@ -16813,7 +15921,7 @@
 </file>
 
 <file path=customXml/itemProps1.xml><?xml version="1.0" encoding="utf-8"?>
-<ds:datastoreItem xmlns:ds="http://schemas.openxmlformats.org/officeDocument/2006/customXml" ds:itemID="{EF278816-EC6F-A645-907D-7F25AECB1D4A}">
+<ds:datastoreItem xmlns:ds="http://schemas.openxmlformats.org/officeDocument/2006/customXml" ds:itemID="{9BED6F7D-7412-48F7-B14D-EC3BE593598A}">
   <ds:schemaRefs>
     <ds:schemaRef ds:uri="http://schemas.openxmlformats.org/officeDocument/2006/bibliography"/>
   </ds:schemaRefs>

</xml_diff>